<commit_message>
Taller Calidad de Software.docx v3
</commit_message>
<xml_diff>
--- a/Trimestre_VIII/Taller Calidad del Software.docx
+++ b/Trimestre_VIII/Taller Calidad del Software.docx
@@ -353,14 +353,14 @@
         </w:rPr>
         <w:t xml:space="preserve">Un software que cuente con un control de calidad será </w:t>
       </w:r>
-      <w:proofErr w:type="spellStart"/>
       <w:r>
         <w:rPr>
           <w:rFonts w:ascii="Arial" w:hAnsi="Arial" w:cs="Arial"/>
         </w:rPr>
-        <w:t>mas</w:t>
+        <w:t>más</w:t>
       </w:r>
-      <w:proofErr w:type="spellEnd"/>
+      <w:bookmarkStart w:id="0" w:name="_GoBack"/>
+      <w:bookmarkEnd w:id="0"/>
       <w:r>
         <w:rPr>
           <w:rFonts w:ascii="Arial" w:hAnsi="Arial" w:cs="Arial"/>
@@ -6137,18 +6137,90 @@
                 <w:sz w:val="28"/>
                 <w:szCs w:val="28"/>
               </w:rPr>
-              <w:t>Prod</w:t>
-            </w:r>
-            <w:bookmarkStart w:id="0" w:name="_GoBack"/>
-            <w:bookmarkEnd w:id="0"/>
-            <w:r>
+              <w:t>Productividad</w:t>
+            </w:r>
+          </w:p>
+        </w:tc>
+        <w:tc>
+          <w:tcPr>
+            <w:tcW w:w="3252" w:type="dxa"/>
+          </w:tcPr>
+          <w:p>
+            <w:pPr>
+              <w:pBdr>
+                <w:top w:val="none" w:sz="0" w:space="0" w:color="auto"/>
+                <w:left w:val="none" w:sz="0" w:space="0" w:color="auto"/>
+                <w:bottom w:val="none" w:sz="0" w:space="0" w:color="auto"/>
+                <w:right w:val="none" w:sz="0" w:space="0" w:color="auto"/>
+                <w:between w:val="none" w:sz="0" w:space="0" w:color="auto"/>
+              </w:pBdr>
+              <w:ind w:left="0"/>
+              <w:rPr>
+                <w:rStyle w:val="fontstyle01"/>
+              </w:rPr>
+            </w:pPr>
+          </w:p>
+        </w:tc>
+      </w:tr>
+      <w:tr>
+        <w:tc>
+          <w:tcPr>
+            <w:tcW w:w="4445" w:type="dxa"/>
+            <w:gridSpan w:val="3"/>
+            <w:shd w:val="clear" w:color="auto" w:fill="auto"/>
+            <w:vAlign w:val="center"/>
+          </w:tcPr>
+          <w:p>
+            <w:pPr>
+              <w:pBdr>
+                <w:top w:val="none" w:sz="0" w:space="0" w:color="auto"/>
+                <w:left w:val="none" w:sz="0" w:space="0" w:color="auto"/>
+                <w:bottom w:val="none" w:sz="0" w:space="0" w:color="auto"/>
+                <w:right w:val="none" w:sz="0" w:space="0" w:color="auto"/>
+                <w:between w:val="none" w:sz="0" w:space="0" w:color="auto"/>
+              </w:pBdr>
+              <w:ind w:left="0"/>
+              <w:jc w:val="center"/>
+              <w:rPr>
+                <w:rFonts w:ascii="Arial" w:hAnsi="Arial" w:cs="Arial"/>
+                <w:b/>
+                <w:bCs/>
+                <w:sz w:val="24"/>
+                <w:szCs w:val="24"/>
+              </w:rPr>
+            </w:pPr>
+            <w:r>
+              <w:rPr>
+                <w:rStyle w:val="fontstyle01"/>
+                <w:b/>
+                <w:bCs/>
+              </w:rPr>
+              <w:t>Esfuerzo del usuario</w:t>
+            </w:r>
+          </w:p>
+        </w:tc>
+        <w:tc>
+          <w:tcPr>
+            <w:tcW w:w="2084" w:type="dxa"/>
+            <w:vMerge/>
+            <w:shd w:val="clear" w:color="auto" w:fill="auto"/>
+          </w:tcPr>
+          <w:p>
+            <w:pPr>
+              <w:pBdr>
+                <w:top w:val="none" w:sz="0" w:space="0" w:color="auto"/>
+                <w:left w:val="none" w:sz="0" w:space="0" w:color="auto"/>
+                <w:bottom w:val="none" w:sz="0" w:space="0" w:color="auto"/>
+                <w:right w:val="none" w:sz="0" w:space="0" w:color="auto"/>
+                <w:between w:val="none" w:sz="0" w:space="0" w:color="auto"/>
+              </w:pBdr>
+              <w:ind w:left="0"/>
               <w:rPr>
                 <w:rFonts w:ascii="Arial" w:hAnsi="Arial" w:cs="Arial"/>
                 <w:sz w:val="28"/>
                 <w:szCs w:val="28"/>
               </w:rPr>
-              <w:t>uctividad</w:t>
-            </w:r>
+            </w:pPr>
           </w:p>
         </w:tc>
         <w:tc>
@@ -6169,12 +6241,588 @@
                 <w:rStyle w:val="fontstyle01"/>
               </w:rPr>
             </w:pPr>
+            <w:r>
+              <w:rPr>
+                <w:rStyle w:val="fontstyle01"/>
+              </w:rPr>
+              <w:t>Tiempo para completar la tarea</w:t>
+            </w:r>
           </w:p>
         </w:tc>
       </w:tr>
       <w:tr>
         <w:tc>
           <w:tcPr>
+            <w:tcW w:w="1408" w:type="dxa"/>
+            <w:shd w:val="clear" w:color="auto" w:fill="auto"/>
+            <w:vAlign w:val="center"/>
+          </w:tcPr>
+          <w:p>
+            <w:pPr>
+              <w:pBdr>
+                <w:top w:val="none" w:sz="0" w:space="0" w:color="auto"/>
+                <w:left w:val="none" w:sz="0" w:space="0" w:color="auto"/>
+                <w:bottom w:val="none" w:sz="0" w:space="0" w:color="auto"/>
+                <w:right w:val="none" w:sz="0" w:space="0" w:color="auto"/>
+                <w:between w:val="none" w:sz="0" w:space="0" w:color="auto"/>
+              </w:pBdr>
+              <w:ind w:left="0"/>
+              <w:jc w:val="center"/>
+              <w:rPr>
+                <w:rFonts w:ascii="Arial" w:hAnsi="Arial" w:cs="Arial"/>
+                <w:sz w:val="24"/>
+                <w:szCs w:val="24"/>
+              </w:rPr>
+            </w:pPr>
+            <w:r>
+              <w:rPr>
+                <w:rFonts w:ascii="Arial" w:hAnsi="Arial" w:cs="Arial"/>
+                <w:sz w:val="24"/>
+                <w:szCs w:val="24"/>
+              </w:rPr>
+              <w:t>0</w:t>
+            </w:r>
+          </w:p>
+        </w:tc>
+        <w:tc>
+          <w:tcPr>
+            <w:tcW w:w="1723" w:type="dxa"/>
+            <w:shd w:val="clear" w:color="auto" w:fill="auto"/>
+            <w:vAlign w:val="center"/>
+          </w:tcPr>
+          <w:p>
+            <w:pPr>
+              <w:pBdr>
+                <w:top w:val="none" w:sz="0" w:space="0" w:color="auto"/>
+                <w:left w:val="none" w:sz="0" w:space="0" w:color="auto"/>
+                <w:bottom w:val="none" w:sz="0" w:space="0" w:color="auto"/>
+                <w:right w:val="none" w:sz="0" w:space="0" w:color="auto"/>
+                <w:between w:val="none" w:sz="0" w:space="0" w:color="auto"/>
+              </w:pBdr>
+              <w:ind w:left="0"/>
+              <w:jc w:val="center"/>
+              <w:rPr>
+                <w:rStyle w:val="fontstyle01"/>
+              </w:rPr>
+            </w:pPr>
+            <w:r>
+              <w:rPr>
+                <w:rStyle w:val="fontstyle01"/>
+              </w:rPr>
+              <w:t>Deficiente</w:t>
+            </w:r>
+          </w:p>
+        </w:tc>
+        <w:tc>
+          <w:tcPr>
+            <w:tcW w:w="1314" w:type="dxa"/>
+            <w:shd w:val="clear" w:color="auto" w:fill="auto"/>
+            <w:vAlign w:val="center"/>
+          </w:tcPr>
+          <w:p>
+            <w:pPr>
+              <w:pBdr>
+                <w:top w:val="none" w:sz="0" w:space="0" w:color="auto"/>
+                <w:left w:val="none" w:sz="0" w:space="0" w:color="auto"/>
+                <w:bottom w:val="none" w:sz="0" w:space="0" w:color="auto"/>
+                <w:right w:val="none" w:sz="0" w:space="0" w:color="auto"/>
+                <w:between w:val="none" w:sz="0" w:space="0" w:color="auto"/>
+              </w:pBdr>
+              <w:ind w:left="0"/>
+              <w:jc w:val="center"/>
+              <w:rPr>
+                <w:rFonts w:ascii="Arial" w:hAnsi="Arial" w:cs="Arial"/>
+                <w:sz w:val="24"/>
+                <w:szCs w:val="24"/>
+              </w:rPr>
+            </w:pPr>
+            <w:r>
+              <w:rPr>
+                <w:rFonts w:ascii="Arial" w:hAnsi="Arial" w:cs="Arial"/>
+                <w:sz w:val="24"/>
+                <w:szCs w:val="24"/>
+              </w:rPr>
+              <w:t>0,5</w:t>
+            </w:r>
+          </w:p>
+        </w:tc>
+        <w:tc>
+          <w:tcPr>
+            <w:tcW w:w="2084" w:type="dxa"/>
+            <w:vMerge/>
+            <w:shd w:val="clear" w:color="auto" w:fill="auto"/>
+          </w:tcPr>
+          <w:p>
+            <w:pPr>
+              <w:pBdr>
+                <w:top w:val="none" w:sz="0" w:space="0" w:color="auto"/>
+                <w:left w:val="none" w:sz="0" w:space="0" w:color="auto"/>
+                <w:bottom w:val="none" w:sz="0" w:space="0" w:color="auto"/>
+                <w:right w:val="none" w:sz="0" w:space="0" w:color="auto"/>
+                <w:between w:val="none" w:sz="0" w:space="0" w:color="auto"/>
+              </w:pBdr>
+              <w:ind w:left="0"/>
+              <w:rPr>
+                <w:rFonts w:ascii="Arial" w:hAnsi="Arial" w:cs="Arial"/>
+                <w:sz w:val="28"/>
+                <w:szCs w:val="28"/>
+              </w:rPr>
+            </w:pPr>
+          </w:p>
+        </w:tc>
+        <w:tc>
+          <w:tcPr>
+            <w:tcW w:w="3252" w:type="dxa"/>
+          </w:tcPr>
+          <w:p>
+            <w:pPr>
+              <w:pBdr>
+                <w:top w:val="none" w:sz="0" w:space="0" w:color="auto"/>
+                <w:left w:val="none" w:sz="0" w:space="0" w:color="auto"/>
+                <w:bottom w:val="none" w:sz="0" w:space="0" w:color="auto"/>
+                <w:right w:val="none" w:sz="0" w:space="0" w:color="auto"/>
+                <w:between w:val="none" w:sz="0" w:space="0" w:color="auto"/>
+              </w:pBdr>
+              <w:ind w:left="0"/>
+              <w:rPr>
+                <w:rStyle w:val="fontstyle01"/>
+              </w:rPr>
+            </w:pPr>
+            <w:r>
+              <w:rPr>
+                <w:rStyle w:val="fontstyle01"/>
+              </w:rPr>
+              <w:t>Esfuerzo del usuario</w:t>
+            </w:r>
+          </w:p>
+        </w:tc>
+      </w:tr>
+      <w:tr>
+        <w:tc>
+          <w:tcPr>
+            <w:tcW w:w="1408" w:type="dxa"/>
+            <w:shd w:val="clear" w:color="auto" w:fill="auto"/>
+            <w:vAlign w:val="center"/>
+          </w:tcPr>
+          <w:p>
+            <w:pPr>
+              <w:pBdr>
+                <w:top w:val="none" w:sz="0" w:space="0" w:color="auto"/>
+                <w:left w:val="none" w:sz="0" w:space="0" w:color="auto"/>
+                <w:bottom w:val="none" w:sz="0" w:space="0" w:color="auto"/>
+                <w:right w:val="none" w:sz="0" w:space="0" w:color="auto"/>
+                <w:between w:val="none" w:sz="0" w:space="0" w:color="auto"/>
+              </w:pBdr>
+              <w:ind w:left="0"/>
+              <w:jc w:val="center"/>
+              <w:rPr>
+                <w:rFonts w:ascii="Arial" w:hAnsi="Arial" w:cs="Arial"/>
+                <w:sz w:val="24"/>
+                <w:szCs w:val="24"/>
+              </w:rPr>
+            </w:pPr>
+            <w:r>
+              <w:rPr>
+                <w:rFonts w:ascii="Arial" w:hAnsi="Arial" w:cs="Arial"/>
+                <w:sz w:val="24"/>
+                <w:szCs w:val="24"/>
+              </w:rPr>
+              <w:t>1</w:t>
+            </w:r>
+          </w:p>
+        </w:tc>
+        <w:tc>
+          <w:tcPr>
+            <w:tcW w:w="1723" w:type="dxa"/>
+            <w:shd w:val="clear" w:color="auto" w:fill="auto"/>
+            <w:vAlign w:val="center"/>
+          </w:tcPr>
+          <w:p>
+            <w:pPr>
+              <w:pBdr>
+                <w:top w:val="none" w:sz="0" w:space="0" w:color="auto"/>
+                <w:left w:val="none" w:sz="0" w:space="0" w:color="auto"/>
+                <w:bottom w:val="none" w:sz="0" w:space="0" w:color="auto"/>
+                <w:right w:val="none" w:sz="0" w:space="0" w:color="auto"/>
+                <w:between w:val="none" w:sz="0" w:space="0" w:color="auto"/>
+              </w:pBdr>
+              <w:ind w:left="0"/>
+              <w:jc w:val="center"/>
+              <w:rPr>
+                <w:rStyle w:val="fontstyle01"/>
+              </w:rPr>
+            </w:pPr>
+            <w:r>
+              <w:rPr>
+                <w:rStyle w:val="fontstyle01"/>
+              </w:rPr>
+              <w:t>Regular</w:t>
+            </w:r>
+          </w:p>
+        </w:tc>
+        <w:tc>
+          <w:tcPr>
+            <w:tcW w:w="1314" w:type="dxa"/>
+            <w:shd w:val="clear" w:color="auto" w:fill="auto"/>
+            <w:vAlign w:val="center"/>
+          </w:tcPr>
+          <w:p>
+            <w:pPr>
+              <w:pBdr>
+                <w:top w:val="none" w:sz="0" w:space="0" w:color="auto"/>
+                <w:left w:val="none" w:sz="0" w:space="0" w:color="auto"/>
+                <w:bottom w:val="none" w:sz="0" w:space="0" w:color="auto"/>
+                <w:right w:val="none" w:sz="0" w:space="0" w:color="auto"/>
+                <w:between w:val="none" w:sz="0" w:space="0" w:color="auto"/>
+              </w:pBdr>
+              <w:ind w:left="0"/>
+              <w:jc w:val="center"/>
+              <w:rPr>
+                <w:rFonts w:ascii="Arial" w:hAnsi="Arial" w:cs="Arial"/>
+                <w:sz w:val="24"/>
+                <w:szCs w:val="24"/>
+              </w:rPr>
+            </w:pPr>
+            <w:r>
+              <w:rPr>
+                <w:rFonts w:ascii="Arial" w:hAnsi="Arial" w:cs="Arial"/>
+                <w:sz w:val="24"/>
+                <w:szCs w:val="24"/>
+              </w:rPr>
+              <w:t>1,5</w:t>
+            </w:r>
+          </w:p>
+        </w:tc>
+        <w:tc>
+          <w:tcPr>
+            <w:tcW w:w="2084" w:type="dxa"/>
+            <w:vMerge/>
+            <w:shd w:val="clear" w:color="auto" w:fill="auto"/>
+          </w:tcPr>
+          <w:p>
+            <w:pPr>
+              <w:pBdr>
+                <w:top w:val="none" w:sz="0" w:space="0" w:color="auto"/>
+                <w:left w:val="none" w:sz="0" w:space="0" w:color="auto"/>
+                <w:bottom w:val="none" w:sz="0" w:space="0" w:color="auto"/>
+                <w:right w:val="none" w:sz="0" w:space="0" w:color="auto"/>
+                <w:between w:val="none" w:sz="0" w:space="0" w:color="auto"/>
+              </w:pBdr>
+              <w:ind w:left="0"/>
+              <w:rPr>
+                <w:rFonts w:ascii="Arial" w:hAnsi="Arial" w:cs="Arial"/>
+                <w:sz w:val="28"/>
+                <w:szCs w:val="28"/>
+              </w:rPr>
+            </w:pPr>
+          </w:p>
+        </w:tc>
+        <w:tc>
+          <w:tcPr>
+            <w:tcW w:w="3252" w:type="dxa"/>
+          </w:tcPr>
+          <w:p>
+            <w:pPr>
+              <w:pBdr>
+                <w:top w:val="none" w:sz="0" w:space="0" w:color="auto"/>
+                <w:left w:val="none" w:sz="0" w:space="0" w:color="auto"/>
+                <w:bottom w:val="none" w:sz="0" w:space="0" w:color="auto"/>
+                <w:right w:val="none" w:sz="0" w:space="0" w:color="auto"/>
+                <w:between w:val="none" w:sz="0" w:space="0" w:color="auto"/>
+              </w:pBdr>
+              <w:ind w:left="0"/>
+              <w:rPr>
+                <w:rStyle w:val="fontstyle01"/>
+              </w:rPr>
+            </w:pPr>
+          </w:p>
+        </w:tc>
+      </w:tr>
+      <w:tr>
+        <w:tc>
+          <w:tcPr>
+            <w:tcW w:w="1408" w:type="dxa"/>
+            <w:shd w:val="clear" w:color="auto" w:fill="auto"/>
+            <w:vAlign w:val="center"/>
+          </w:tcPr>
+          <w:p>
+            <w:pPr>
+              <w:pBdr>
+                <w:top w:val="none" w:sz="0" w:space="0" w:color="auto"/>
+                <w:left w:val="none" w:sz="0" w:space="0" w:color="auto"/>
+                <w:bottom w:val="none" w:sz="0" w:space="0" w:color="auto"/>
+                <w:right w:val="none" w:sz="0" w:space="0" w:color="auto"/>
+                <w:between w:val="none" w:sz="0" w:space="0" w:color="auto"/>
+              </w:pBdr>
+              <w:ind w:left="0"/>
+              <w:jc w:val="center"/>
+              <w:rPr>
+                <w:rFonts w:ascii="Arial" w:hAnsi="Arial" w:cs="Arial"/>
+                <w:sz w:val="24"/>
+                <w:szCs w:val="24"/>
+              </w:rPr>
+            </w:pPr>
+            <w:r>
+              <w:rPr>
+                <w:rFonts w:ascii="Arial" w:hAnsi="Arial" w:cs="Arial"/>
+                <w:sz w:val="24"/>
+                <w:szCs w:val="24"/>
+              </w:rPr>
+              <w:t>2</w:t>
+            </w:r>
+          </w:p>
+        </w:tc>
+        <w:tc>
+          <w:tcPr>
+            <w:tcW w:w="1723" w:type="dxa"/>
+            <w:shd w:val="clear" w:color="auto" w:fill="auto"/>
+            <w:vAlign w:val="center"/>
+          </w:tcPr>
+          <w:p>
+            <w:pPr>
+              <w:pBdr>
+                <w:top w:val="none" w:sz="0" w:space="0" w:color="auto"/>
+                <w:left w:val="none" w:sz="0" w:space="0" w:color="auto"/>
+                <w:bottom w:val="none" w:sz="0" w:space="0" w:color="auto"/>
+                <w:right w:val="none" w:sz="0" w:space="0" w:color="auto"/>
+                <w:between w:val="none" w:sz="0" w:space="0" w:color="auto"/>
+              </w:pBdr>
+              <w:ind w:left="0"/>
+              <w:jc w:val="center"/>
+              <w:rPr>
+                <w:rStyle w:val="fontstyle01"/>
+              </w:rPr>
+            </w:pPr>
+            <w:r>
+              <w:rPr>
+                <w:rStyle w:val="fontstyle01"/>
+              </w:rPr>
+              <w:t>Bien</w:t>
+            </w:r>
+          </w:p>
+        </w:tc>
+        <w:tc>
+          <w:tcPr>
+            <w:tcW w:w="1314" w:type="dxa"/>
+            <w:shd w:val="clear" w:color="auto" w:fill="auto"/>
+            <w:vAlign w:val="center"/>
+          </w:tcPr>
+          <w:p>
+            <w:pPr>
+              <w:pBdr>
+                <w:top w:val="none" w:sz="0" w:space="0" w:color="auto"/>
+                <w:left w:val="none" w:sz="0" w:space="0" w:color="auto"/>
+                <w:bottom w:val="none" w:sz="0" w:space="0" w:color="auto"/>
+                <w:right w:val="none" w:sz="0" w:space="0" w:color="auto"/>
+                <w:between w:val="none" w:sz="0" w:space="0" w:color="auto"/>
+              </w:pBdr>
+              <w:ind w:left="0"/>
+              <w:jc w:val="center"/>
+              <w:rPr>
+                <w:rFonts w:ascii="Arial" w:hAnsi="Arial" w:cs="Arial"/>
+                <w:sz w:val="24"/>
+                <w:szCs w:val="24"/>
+              </w:rPr>
+            </w:pPr>
+            <w:r>
+              <w:rPr>
+                <w:rFonts w:ascii="Arial" w:hAnsi="Arial" w:cs="Arial"/>
+                <w:sz w:val="24"/>
+                <w:szCs w:val="24"/>
+              </w:rPr>
+              <w:t>2</w:t>
+            </w:r>
+          </w:p>
+        </w:tc>
+        <w:tc>
+          <w:tcPr>
+            <w:tcW w:w="2084" w:type="dxa"/>
+            <w:vMerge/>
+            <w:shd w:val="clear" w:color="auto" w:fill="auto"/>
+          </w:tcPr>
+          <w:p>
+            <w:pPr>
+              <w:pBdr>
+                <w:top w:val="none" w:sz="0" w:space="0" w:color="auto"/>
+                <w:left w:val="none" w:sz="0" w:space="0" w:color="auto"/>
+                <w:bottom w:val="none" w:sz="0" w:space="0" w:color="auto"/>
+                <w:right w:val="none" w:sz="0" w:space="0" w:color="auto"/>
+                <w:between w:val="none" w:sz="0" w:space="0" w:color="auto"/>
+              </w:pBdr>
+              <w:ind w:left="0"/>
+              <w:rPr>
+                <w:rFonts w:ascii="Arial" w:hAnsi="Arial" w:cs="Arial"/>
+                <w:sz w:val="28"/>
+                <w:szCs w:val="28"/>
+              </w:rPr>
+            </w:pPr>
+          </w:p>
+        </w:tc>
+        <w:tc>
+          <w:tcPr>
+            <w:tcW w:w="3252" w:type="dxa"/>
+          </w:tcPr>
+          <w:p>
+            <w:pPr>
+              <w:pBdr>
+                <w:top w:val="none" w:sz="0" w:space="0" w:color="auto"/>
+                <w:left w:val="none" w:sz="0" w:space="0" w:color="auto"/>
+                <w:bottom w:val="none" w:sz="0" w:space="0" w:color="auto"/>
+                <w:right w:val="none" w:sz="0" w:space="0" w:color="auto"/>
+                <w:between w:val="none" w:sz="0" w:space="0" w:color="auto"/>
+              </w:pBdr>
+              <w:ind w:left="0"/>
+              <w:rPr>
+                <w:rStyle w:val="fontstyle01"/>
+              </w:rPr>
+            </w:pPr>
+          </w:p>
+        </w:tc>
+      </w:tr>
+      <w:tr>
+        <w:tc>
+          <w:tcPr>
+            <w:tcW w:w="1408" w:type="dxa"/>
+            <w:shd w:val="clear" w:color="auto" w:fill="auto"/>
+            <w:vAlign w:val="center"/>
+          </w:tcPr>
+          <w:p>
+            <w:pPr>
+              <w:pBdr>
+                <w:top w:val="none" w:sz="0" w:space="0" w:color="auto"/>
+                <w:left w:val="none" w:sz="0" w:space="0" w:color="auto"/>
+                <w:bottom w:val="none" w:sz="0" w:space="0" w:color="auto"/>
+                <w:right w:val="none" w:sz="0" w:space="0" w:color="auto"/>
+                <w:between w:val="none" w:sz="0" w:space="0" w:color="auto"/>
+              </w:pBdr>
+              <w:ind w:left="0"/>
+              <w:jc w:val="center"/>
+              <w:rPr>
+                <w:rFonts w:ascii="Arial" w:hAnsi="Arial" w:cs="Arial"/>
+                <w:sz w:val="24"/>
+                <w:szCs w:val="24"/>
+              </w:rPr>
+            </w:pPr>
+            <w:r>
+              <w:rPr>
+                <w:rFonts w:ascii="Arial" w:hAnsi="Arial" w:cs="Arial"/>
+                <w:sz w:val="24"/>
+                <w:szCs w:val="24"/>
+              </w:rPr>
+              <w:t>3</w:t>
+            </w:r>
+          </w:p>
+        </w:tc>
+        <w:tc>
+          <w:tcPr>
+            <w:tcW w:w="1723" w:type="dxa"/>
+            <w:shd w:val="clear" w:color="auto" w:fill="auto"/>
+            <w:vAlign w:val="center"/>
+          </w:tcPr>
+          <w:p>
+            <w:pPr>
+              <w:pBdr>
+                <w:top w:val="none" w:sz="0" w:space="0" w:color="auto"/>
+                <w:left w:val="none" w:sz="0" w:space="0" w:color="auto"/>
+                <w:bottom w:val="none" w:sz="0" w:space="0" w:color="auto"/>
+                <w:right w:val="none" w:sz="0" w:space="0" w:color="auto"/>
+                <w:between w:val="none" w:sz="0" w:space="0" w:color="auto"/>
+              </w:pBdr>
+              <w:ind w:left="0"/>
+              <w:jc w:val="center"/>
+              <w:rPr>
+                <w:rStyle w:val="fontstyle01"/>
+              </w:rPr>
+            </w:pPr>
+            <w:r>
+              <w:rPr>
+                <w:rStyle w:val="fontstyle01"/>
+              </w:rPr>
+              <w:t>Excelente</w:t>
+            </w:r>
+          </w:p>
+        </w:tc>
+        <w:tc>
+          <w:tcPr>
+            <w:tcW w:w="1314" w:type="dxa"/>
+            <w:shd w:val="clear" w:color="auto" w:fill="auto"/>
+            <w:vAlign w:val="center"/>
+          </w:tcPr>
+          <w:p>
+            <w:pPr>
+              <w:pBdr>
+                <w:top w:val="none" w:sz="0" w:space="0" w:color="auto"/>
+                <w:left w:val="none" w:sz="0" w:space="0" w:color="auto"/>
+                <w:bottom w:val="none" w:sz="0" w:space="0" w:color="auto"/>
+                <w:right w:val="none" w:sz="0" w:space="0" w:color="auto"/>
+                <w:between w:val="none" w:sz="0" w:space="0" w:color="auto"/>
+              </w:pBdr>
+              <w:ind w:left="0"/>
+              <w:jc w:val="center"/>
+              <w:rPr>
+                <w:rFonts w:ascii="Arial" w:hAnsi="Arial" w:cs="Arial"/>
+                <w:sz w:val="24"/>
+                <w:szCs w:val="24"/>
+              </w:rPr>
+            </w:pPr>
+            <w:r>
+              <w:rPr>
+                <w:rFonts w:ascii="Arial" w:hAnsi="Arial" w:cs="Arial"/>
+                <w:sz w:val="24"/>
+                <w:szCs w:val="24"/>
+              </w:rPr>
+              <w:t>2,5</w:t>
+            </w:r>
+          </w:p>
+        </w:tc>
+        <w:tc>
+          <w:tcPr>
+            <w:tcW w:w="2084" w:type="dxa"/>
+            <w:vMerge/>
+            <w:shd w:val="clear" w:color="auto" w:fill="auto"/>
+          </w:tcPr>
+          <w:p>
+            <w:pPr>
+              <w:pBdr>
+                <w:top w:val="none" w:sz="0" w:space="0" w:color="auto"/>
+                <w:left w:val="none" w:sz="0" w:space="0" w:color="auto"/>
+                <w:bottom w:val="none" w:sz="0" w:space="0" w:color="auto"/>
+                <w:right w:val="none" w:sz="0" w:space="0" w:color="auto"/>
+                <w:between w:val="none" w:sz="0" w:space="0" w:color="auto"/>
+              </w:pBdr>
+              <w:ind w:left="0"/>
+              <w:rPr>
+                <w:rFonts w:ascii="Arial" w:hAnsi="Arial" w:cs="Arial"/>
+                <w:sz w:val="28"/>
+                <w:szCs w:val="28"/>
+              </w:rPr>
+            </w:pPr>
+          </w:p>
+        </w:tc>
+        <w:tc>
+          <w:tcPr>
+            <w:tcW w:w="3252" w:type="dxa"/>
+          </w:tcPr>
+          <w:p>
+            <w:pPr>
+              <w:pBdr>
+                <w:top w:val="none" w:sz="0" w:space="0" w:color="auto"/>
+                <w:left w:val="none" w:sz="0" w:space="0" w:color="auto"/>
+                <w:bottom w:val="none" w:sz="0" w:space="0" w:color="auto"/>
+                <w:right w:val="none" w:sz="0" w:space="0" w:color="auto"/>
+                <w:between w:val="none" w:sz="0" w:space="0" w:color="auto"/>
+              </w:pBdr>
+              <w:ind w:left="0"/>
+              <w:rPr>
+                <w:rStyle w:val="fontstyle01"/>
+              </w:rPr>
+            </w:pPr>
+          </w:p>
+        </w:tc>
+      </w:tr>
+      <w:tr>
+        <w:tc>
+          <w:tcPr>
             <w:tcW w:w="4445" w:type="dxa"/>
             <w:gridSpan w:val="3"/>
             <w:shd w:val="clear" w:color="auto" w:fill="auto"/>
@@ -6205,7 +6853,7 @@
                 <w:b/>
                 <w:bCs/>
               </w:rPr>
-              <w:t>Esfuerzo del usuario</w:t>
+              <w:t>Costo financiero</w:t>
             </w:r>
           </w:p>
         </w:tc>
@@ -6236,26 +6884,27 @@
         <w:tc>
           <w:tcPr>
             <w:tcW w:w="3252" w:type="dxa"/>
-          </w:tcPr>
-          <w:p>
-            <w:pPr>
-              <w:pBdr>
-                <w:top w:val="none" w:sz="0" w:space="0" w:color="auto"/>
-                <w:left w:val="none" w:sz="0" w:space="0" w:color="auto"/>
-                <w:bottom w:val="none" w:sz="0" w:space="0" w:color="auto"/>
-                <w:right w:val="none" w:sz="0" w:space="0" w:color="auto"/>
-                <w:between w:val="none" w:sz="0" w:space="0" w:color="auto"/>
-              </w:pBdr>
-              <w:ind w:left="0"/>
-              <w:rPr>
-                <w:rStyle w:val="fontstyle01"/>
-              </w:rPr>
-            </w:pPr>
-            <w:r>
-              <w:rPr>
-                <w:rStyle w:val="fontstyle01"/>
-              </w:rPr>
-              <w:t>Tiempo para completar la tarea</w:t>
+            <w:vAlign w:val="center"/>
+          </w:tcPr>
+          <w:p>
+            <w:pPr>
+              <w:pBdr>
+                <w:top w:val="none" w:sz="0" w:space="0" w:color="auto"/>
+                <w:left w:val="none" w:sz="0" w:space="0" w:color="auto"/>
+                <w:bottom w:val="none" w:sz="0" w:space="0" w:color="auto"/>
+                <w:right w:val="none" w:sz="0" w:space="0" w:color="auto"/>
+                <w:between w:val="none" w:sz="0" w:space="0" w:color="auto"/>
+              </w:pBdr>
+              <w:ind w:left="0"/>
+              <w:rPr>
+                <w:rStyle w:val="fontstyle01"/>
+              </w:rPr>
+            </w:pPr>
+            <w:r>
+              <w:rPr>
+                <w:rStyle w:val="fontstyle01"/>
+              </w:rPr>
+              <w:t>Costo financiero</w:t>
             </w:r>
           </w:p>
         </w:tc>
@@ -6319,7 +6968,7 @@
               <w:rPr>
                 <w:rStyle w:val="fontstyle01"/>
               </w:rPr>
-              <w:t>Deficiente</w:t>
+              <w:t>Alto</w:t>
             </w:r>
           </w:p>
         </w:tc>
@@ -6352,7 +7001,7 @@
                 <w:sz w:val="24"/>
                 <w:szCs w:val="24"/>
               </w:rPr>
-              <w:t>0,5</w:t>
+              <w:t>1</w:t>
             </w:r>
           </w:p>
         </w:tc>
@@ -6398,12 +7047,6 @@
                 <w:rStyle w:val="fontstyle01"/>
               </w:rPr>
             </w:pPr>
-            <w:r>
-              <w:rPr>
-                <w:rStyle w:val="fontstyle01"/>
-              </w:rPr>
-              <w:t>Esfuerzo del usuario</w:t>
-            </w:r>
           </w:p>
         </w:tc>
       </w:tr>
@@ -6466,7 +7109,7 @@
               <w:rPr>
                 <w:rStyle w:val="fontstyle01"/>
               </w:rPr>
-              <w:t>Regular</w:t>
+              <w:t>Bajo</w:t>
             </w:r>
           </w:p>
         </w:tc>
@@ -6499,7 +7142,7 @@
                 <w:sz w:val="24"/>
                 <w:szCs w:val="24"/>
               </w:rPr>
-              <w:t>1,5</w:t>
+              <w:t>4</w:t>
             </w:r>
           </w:p>
         </w:tc>
@@ -6572,14 +7215,6 @@
                 <w:szCs w:val="24"/>
               </w:rPr>
             </w:pPr>
-            <w:r>
-              <w:rPr>
-                <w:rFonts w:ascii="Arial" w:hAnsi="Arial" w:cs="Arial"/>
-                <w:sz w:val="24"/>
-                <w:szCs w:val="24"/>
-              </w:rPr>
-              <w:t>2</w:t>
-            </w:r>
           </w:p>
         </w:tc>
         <w:tc>
@@ -6603,12 +7238,6 @@
                 <w:rStyle w:val="fontstyle01"/>
               </w:rPr>
             </w:pPr>
-            <w:r>
-              <w:rPr>
-                <w:rStyle w:val="fontstyle01"/>
-              </w:rPr>
-              <w:t>Bien</w:t>
-            </w:r>
           </w:p>
         </w:tc>
         <w:tc>
@@ -6634,13 +7263,149 @@
                 <w:szCs w:val="24"/>
               </w:rPr>
             </w:pPr>
-            <w:r>
-              <w:rPr>
-                <w:rFonts w:ascii="Arial" w:hAnsi="Arial" w:cs="Arial"/>
-                <w:sz w:val="24"/>
-                <w:szCs w:val="24"/>
-              </w:rPr>
-              <w:t>2</w:t>
+          </w:p>
+        </w:tc>
+        <w:tc>
+          <w:tcPr>
+            <w:tcW w:w="2084" w:type="dxa"/>
+            <w:vMerge w:val="restart"/>
+            <w:shd w:val="clear" w:color="auto" w:fill="auto"/>
+            <w:vAlign w:val="center"/>
+          </w:tcPr>
+          <w:p>
+            <w:pPr>
+              <w:ind w:left="0"/>
+              <w:jc w:val="center"/>
+              <w:rPr>
+                <w:rFonts w:ascii="Arial" w:hAnsi="Arial" w:cs="Arial"/>
+                <w:sz w:val="28"/>
+                <w:szCs w:val="28"/>
+              </w:rPr>
+            </w:pPr>
+            <w:r>
+              <w:rPr>
+                <w:rFonts w:ascii="Arial" w:hAnsi="Arial" w:cs="Arial"/>
+                <w:sz w:val="28"/>
+                <w:szCs w:val="28"/>
+              </w:rPr>
+              <w:t>Satisfacción</w:t>
+            </w:r>
+          </w:p>
+        </w:tc>
+        <w:tc>
+          <w:tcPr>
+            <w:tcW w:w="3252" w:type="dxa"/>
+          </w:tcPr>
+          <w:p>
+            <w:pPr>
+              <w:pBdr>
+                <w:top w:val="none" w:sz="0" w:space="0" w:color="auto"/>
+                <w:left w:val="none" w:sz="0" w:space="0" w:color="auto"/>
+                <w:bottom w:val="none" w:sz="0" w:space="0" w:color="auto"/>
+                <w:right w:val="none" w:sz="0" w:space="0" w:color="auto"/>
+                <w:between w:val="none" w:sz="0" w:space="0" w:color="auto"/>
+              </w:pBdr>
+              <w:ind w:left="0"/>
+              <w:rPr>
+                <w:rStyle w:val="fontstyle01"/>
+              </w:rPr>
+            </w:pPr>
+          </w:p>
+        </w:tc>
+      </w:tr>
+      <w:tr>
+        <w:tc>
+          <w:tcPr>
+            <w:tcW w:w="1408" w:type="dxa"/>
+            <w:shd w:val="clear" w:color="auto" w:fill="auto"/>
+            <w:vAlign w:val="center"/>
+          </w:tcPr>
+          <w:p>
+            <w:pPr>
+              <w:pBdr>
+                <w:top w:val="none" w:sz="0" w:space="0" w:color="auto"/>
+                <w:left w:val="none" w:sz="0" w:space="0" w:color="auto"/>
+                <w:bottom w:val="none" w:sz="0" w:space="0" w:color="auto"/>
+                <w:right w:val="none" w:sz="0" w:space="0" w:color="auto"/>
+                <w:between w:val="none" w:sz="0" w:space="0" w:color="auto"/>
+              </w:pBdr>
+              <w:ind w:left="0"/>
+              <w:jc w:val="center"/>
+              <w:rPr>
+                <w:rFonts w:ascii="Arial" w:hAnsi="Arial" w:cs="Arial"/>
+                <w:sz w:val="24"/>
+                <w:szCs w:val="24"/>
+              </w:rPr>
+            </w:pPr>
+            <w:r>
+              <w:rPr>
+                <w:rFonts w:ascii="Arial" w:hAnsi="Arial" w:cs="Arial"/>
+                <w:sz w:val="24"/>
+                <w:szCs w:val="24"/>
+              </w:rPr>
+              <w:t>0</w:t>
+            </w:r>
+          </w:p>
+        </w:tc>
+        <w:tc>
+          <w:tcPr>
+            <w:tcW w:w="1723" w:type="dxa"/>
+            <w:shd w:val="clear" w:color="auto" w:fill="auto"/>
+            <w:vAlign w:val="center"/>
+          </w:tcPr>
+          <w:p>
+            <w:pPr>
+              <w:pBdr>
+                <w:top w:val="none" w:sz="0" w:space="0" w:color="auto"/>
+                <w:left w:val="none" w:sz="0" w:space="0" w:color="auto"/>
+                <w:bottom w:val="none" w:sz="0" w:space="0" w:color="auto"/>
+                <w:right w:val="none" w:sz="0" w:space="0" w:color="auto"/>
+                <w:between w:val="none" w:sz="0" w:space="0" w:color="auto"/>
+              </w:pBdr>
+              <w:ind w:left="0"/>
+              <w:jc w:val="center"/>
+              <w:rPr>
+                <w:rStyle w:val="fontstyle01"/>
+              </w:rPr>
+            </w:pPr>
+            <w:r>
+              <w:rPr>
+                <w:rStyle w:val="fontstyle01"/>
+              </w:rPr>
+              <w:t>Bajo</w:t>
+            </w:r>
+          </w:p>
+        </w:tc>
+        <w:tc>
+          <w:tcPr>
+            <w:tcW w:w="1314" w:type="dxa"/>
+            <w:shd w:val="clear" w:color="auto" w:fill="auto"/>
+            <w:vAlign w:val="center"/>
+          </w:tcPr>
+          <w:p>
+            <w:pPr>
+              <w:pBdr>
+                <w:top w:val="none" w:sz="0" w:space="0" w:color="auto"/>
+                <w:left w:val="none" w:sz="0" w:space="0" w:color="auto"/>
+                <w:bottom w:val="none" w:sz="0" w:space="0" w:color="auto"/>
+                <w:right w:val="none" w:sz="0" w:space="0" w:color="auto"/>
+                <w:between w:val="none" w:sz="0" w:space="0" w:color="auto"/>
+              </w:pBdr>
+              <w:ind w:left="0"/>
+              <w:jc w:val="center"/>
+              <w:rPr>
+                <w:rFonts w:ascii="Arial" w:hAnsi="Arial" w:cs="Arial"/>
+                <w:sz w:val="24"/>
+                <w:szCs w:val="24"/>
+              </w:rPr>
+            </w:pPr>
+            <w:r>
+              <w:rPr>
+                <w:rFonts w:ascii="Arial" w:hAnsi="Arial" w:cs="Arial"/>
+                <w:sz w:val="24"/>
+                <w:szCs w:val="24"/>
+              </w:rPr>
+              <w:t>3</w:t>
             </w:r>
           </w:p>
         </w:tc>
@@ -6686,6 +7451,12 @@
                 <w:rStyle w:val="fontstyle01"/>
               </w:rPr>
             </w:pPr>
+            <w:r>
+              <w:rPr>
+                <w:rStyle w:val="fontstyle01"/>
+              </w:rPr>
+              <w:t>Facilidad de uso</w:t>
+            </w:r>
           </w:p>
         </w:tc>
       </w:tr>
@@ -6719,7 +7490,7 @@
                 <w:sz w:val="24"/>
                 <w:szCs w:val="24"/>
               </w:rPr>
-              <w:t>3</w:t>
+              <w:t>1</w:t>
             </w:r>
           </w:p>
         </w:tc>
@@ -6748,7 +7519,7 @@
               <w:rPr>
                 <w:rStyle w:val="fontstyle01"/>
               </w:rPr>
-              <w:t>Excelente</w:t>
+              <w:t>Alto</w:t>
             </w:r>
           </w:p>
         </w:tc>
@@ -6781,7 +7552,7 @@
                 <w:sz w:val="24"/>
                 <w:szCs w:val="24"/>
               </w:rPr>
-              <w:t>2,5</w:t>
+              <w:t>5</w:t>
             </w:r>
           </w:p>
         </w:tc>
@@ -6827,43 +7598,355 @@
                 <w:rStyle w:val="fontstyle01"/>
               </w:rPr>
             </w:pPr>
+            <w:r>
+              <w:rPr>
+                <w:rStyle w:val="fontstyle01"/>
+              </w:rPr>
+              <w:t>Aplicabilidad</w:t>
+            </w:r>
           </w:p>
         </w:tc>
       </w:tr>
       <w:tr>
         <w:tc>
           <w:tcPr>
-            <w:tcW w:w="4445" w:type="dxa"/>
-            <w:gridSpan w:val="3"/>
-            <w:shd w:val="clear" w:color="auto" w:fill="auto"/>
-            <w:vAlign w:val="center"/>
-          </w:tcPr>
-          <w:p>
-            <w:pPr>
-              <w:pBdr>
-                <w:top w:val="none" w:sz="0" w:space="0" w:color="auto"/>
-                <w:left w:val="none" w:sz="0" w:space="0" w:color="auto"/>
-                <w:bottom w:val="none" w:sz="0" w:space="0" w:color="auto"/>
-                <w:right w:val="none" w:sz="0" w:space="0" w:color="auto"/>
-                <w:between w:val="none" w:sz="0" w:space="0" w:color="auto"/>
-              </w:pBdr>
-              <w:ind w:left="0"/>
-              <w:jc w:val="center"/>
-              <w:rPr>
-                <w:rFonts w:ascii="Arial" w:hAnsi="Arial" w:cs="Arial"/>
-                <w:b/>
-                <w:bCs/>
-                <w:sz w:val="24"/>
-                <w:szCs w:val="24"/>
-              </w:rPr>
-            </w:pPr>
-            <w:r>
-              <w:rPr>
-                <w:rStyle w:val="fontstyle01"/>
-                <w:b/>
-                <w:bCs/>
-              </w:rPr>
-              <w:t>Costo financiero</w:t>
+            <w:tcW w:w="1408" w:type="dxa"/>
+            <w:shd w:val="clear" w:color="auto" w:fill="auto"/>
+            <w:vAlign w:val="center"/>
+          </w:tcPr>
+          <w:p>
+            <w:pPr>
+              <w:pBdr>
+                <w:top w:val="none" w:sz="0" w:space="0" w:color="auto"/>
+                <w:left w:val="none" w:sz="0" w:space="0" w:color="auto"/>
+                <w:bottom w:val="none" w:sz="0" w:space="0" w:color="auto"/>
+                <w:right w:val="none" w:sz="0" w:space="0" w:color="auto"/>
+                <w:between w:val="none" w:sz="0" w:space="0" w:color="auto"/>
+              </w:pBdr>
+              <w:ind w:left="0"/>
+              <w:jc w:val="center"/>
+              <w:rPr>
+                <w:rFonts w:ascii="Arial" w:hAnsi="Arial" w:cs="Arial"/>
+                <w:sz w:val="24"/>
+                <w:szCs w:val="24"/>
+              </w:rPr>
+            </w:pPr>
+          </w:p>
+        </w:tc>
+        <w:tc>
+          <w:tcPr>
+            <w:tcW w:w="1723" w:type="dxa"/>
+            <w:shd w:val="clear" w:color="auto" w:fill="auto"/>
+            <w:vAlign w:val="center"/>
+          </w:tcPr>
+          <w:p>
+            <w:pPr>
+              <w:pBdr>
+                <w:top w:val="none" w:sz="0" w:space="0" w:color="auto"/>
+                <w:left w:val="none" w:sz="0" w:space="0" w:color="auto"/>
+                <w:bottom w:val="none" w:sz="0" w:space="0" w:color="auto"/>
+                <w:right w:val="none" w:sz="0" w:space="0" w:color="auto"/>
+                <w:between w:val="none" w:sz="0" w:space="0" w:color="auto"/>
+              </w:pBdr>
+              <w:ind w:left="0"/>
+              <w:jc w:val="center"/>
+              <w:rPr>
+                <w:rStyle w:val="fontstyle01"/>
+              </w:rPr>
+            </w:pPr>
+          </w:p>
+        </w:tc>
+        <w:tc>
+          <w:tcPr>
+            <w:tcW w:w="1314" w:type="dxa"/>
+            <w:shd w:val="clear" w:color="auto" w:fill="auto"/>
+            <w:vAlign w:val="center"/>
+          </w:tcPr>
+          <w:p>
+            <w:pPr>
+              <w:pBdr>
+                <w:top w:val="none" w:sz="0" w:space="0" w:color="auto"/>
+                <w:left w:val="none" w:sz="0" w:space="0" w:color="auto"/>
+                <w:bottom w:val="none" w:sz="0" w:space="0" w:color="auto"/>
+                <w:right w:val="none" w:sz="0" w:space="0" w:color="auto"/>
+                <w:between w:val="none" w:sz="0" w:space="0" w:color="auto"/>
+              </w:pBdr>
+              <w:ind w:left="0"/>
+              <w:jc w:val="center"/>
+              <w:rPr>
+                <w:rFonts w:ascii="Arial" w:hAnsi="Arial" w:cs="Arial"/>
+                <w:sz w:val="24"/>
+                <w:szCs w:val="24"/>
+              </w:rPr>
+            </w:pPr>
+          </w:p>
+        </w:tc>
+        <w:tc>
+          <w:tcPr>
+            <w:tcW w:w="2084" w:type="dxa"/>
+            <w:shd w:val="clear" w:color="auto" w:fill="auto"/>
+          </w:tcPr>
+          <w:p>
+            <w:pPr>
+              <w:pBdr>
+                <w:top w:val="none" w:sz="0" w:space="0" w:color="auto"/>
+                <w:left w:val="none" w:sz="0" w:space="0" w:color="auto"/>
+                <w:bottom w:val="none" w:sz="0" w:space="0" w:color="auto"/>
+                <w:right w:val="none" w:sz="0" w:space="0" w:color="auto"/>
+                <w:between w:val="none" w:sz="0" w:space="0" w:color="auto"/>
+              </w:pBdr>
+              <w:ind w:left="0"/>
+              <w:rPr>
+                <w:rFonts w:ascii="Arial" w:hAnsi="Arial" w:cs="Arial"/>
+                <w:sz w:val="28"/>
+                <w:szCs w:val="28"/>
+              </w:rPr>
+            </w:pPr>
+          </w:p>
+        </w:tc>
+        <w:tc>
+          <w:tcPr>
+            <w:tcW w:w="3252" w:type="dxa"/>
+          </w:tcPr>
+          <w:p>
+            <w:pPr>
+              <w:pBdr>
+                <w:top w:val="none" w:sz="0" w:space="0" w:color="auto"/>
+                <w:left w:val="none" w:sz="0" w:space="0" w:color="auto"/>
+                <w:bottom w:val="none" w:sz="0" w:space="0" w:color="auto"/>
+                <w:right w:val="none" w:sz="0" w:space="0" w:color="auto"/>
+                <w:between w:val="none" w:sz="0" w:space="0" w:color="auto"/>
+              </w:pBdr>
+              <w:ind w:left="0"/>
+              <w:rPr>
+                <w:rStyle w:val="fontstyle01"/>
+              </w:rPr>
+            </w:pPr>
+          </w:p>
+        </w:tc>
+      </w:tr>
+      <w:tr>
+        <w:tc>
+          <w:tcPr>
+            <w:tcW w:w="1408" w:type="dxa"/>
+            <w:shd w:val="clear" w:color="auto" w:fill="auto"/>
+            <w:vAlign w:val="center"/>
+          </w:tcPr>
+          <w:p>
+            <w:pPr>
+              <w:pBdr>
+                <w:top w:val="none" w:sz="0" w:space="0" w:color="auto"/>
+                <w:left w:val="none" w:sz="0" w:space="0" w:color="auto"/>
+                <w:bottom w:val="none" w:sz="0" w:space="0" w:color="auto"/>
+                <w:right w:val="none" w:sz="0" w:space="0" w:color="auto"/>
+                <w:between w:val="none" w:sz="0" w:space="0" w:color="auto"/>
+              </w:pBdr>
+              <w:ind w:left="0"/>
+              <w:jc w:val="center"/>
+              <w:rPr>
+                <w:rFonts w:ascii="Arial" w:hAnsi="Arial" w:cs="Arial"/>
+                <w:sz w:val="24"/>
+                <w:szCs w:val="24"/>
+              </w:rPr>
+            </w:pPr>
+          </w:p>
+        </w:tc>
+        <w:tc>
+          <w:tcPr>
+            <w:tcW w:w="1723" w:type="dxa"/>
+            <w:shd w:val="clear" w:color="auto" w:fill="auto"/>
+            <w:vAlign w:val="center"/>
+          </w:tcPr>
+          <w:p>
+            <w:pPr>
+              <w:pBdr>
+                <w:top w:val="none" w:sz="0" w:space="0" w:color="auto"/>
+                <w:left w:val="none" w:sz="0" w:space="0" w:color="auto"/>
+                <w:bottom w:val="none" w:sz="0" w:space="0" w:color="auto"/>
+                <w:right w:val="none" w:sz="0" w:space="0" w:color="auto"/>
+                <w:between w:val="none" w:sz="0" w:space="0" w:color="auto"/>
+              </w:pBdr>
+              <w:ind w:left="0"/>
+              <w:jc w:val="center"/>
+              <w:rPr>
+                <w:rStyle w:val="fontstyle01"/>
+              </w:rPr>
+            </w:pPr>
+          </w:p>
+        </w:tc>
+        <w:tc>
+          <w:tcPr>
+            <w:tcW w:w="1314" w:type="dxa"/>
+            <w:shd w:val="clear" w:color="auto" w:fill="auto"/>
+            <w:vAlign w:val="center"/>
+          </w:tcPr>
+          <w:p>
+            <w:pPr>
+              <w:pBdr>
+                <w:top w:val="none" w:sz="0" w:space="0" w:color="auto"/>
+                <w:left w:val="none" w:sz="0" w:space="0" w:color="auto"/>
+                <w:bottom w:val="none" w:sz="0" w:space="0" w:color="auto"/>
+                <w:right w:val="none" w:sz="0" w:space="0" w:color="auto"/>
+                <w:between w:val="none" w:sz="0" w:space="0" w:color="auto"/>
+              </w:pBdr>
+              <w:ind w:left="0"/>
+              <w:jc w:val="center"/>
+              <w:rPr>
+                <w:rFonts w:ascii="Arial" w:hAnsi="Arial" w:cs="Arial"/>
+                <w:sz w:val="24"/>
+                <w:szCs w:val="24"/>
+              </w:rPr>
+            </w:pPr>
+          </w:p>
+        </w:tc>
+        <w:tc>
+          <w:tcPr>
+            <w:tcW w:w="2084" w:type="dxa"/>
+            <w:vMerge w:val="restart"/>
+            <w:shd w:val="clear" w:color="auto" w:fill="auto"/>
+            <w:vAlign w:val="center"/>
+          </w:tcPr>
+          <w:p>
+            <w:pPr>
+              <w:pBdr>
+                <w:top w:val="none" w:sz="0" w:space="0" w:color="auto"/>
+                <w:left w:val="none" w:sz="0" w:space="0" w:color="auto"/>
+                <w:bottom w:val="none" w:sz="0" w:space="0" w:color="auto"/>
+                <w:right w:val="none" w:sz="0" w:space="0" w:color="auto"/>
+                <w:between w:val="none" w:sz="0" w:space="0" w:color="auto"/>
+              </w:pBdr>
+              <w:ind w:left="0"/>
+              <w:jc w:val="center"/>
+              <w:rPr>
+                <w:rFonts w:ascii="Arial" w:hAnsi="Arial" w:cs="Arial"/>
+                <w:sz w:val="28"/>
+                <w:szCs w:val="28"/>
+              </w:rPr>
+            </w:pPr>
+            <w:r>
+              <w:rPr>
+                <w:rFonts w:ascii="Arial" w:hAnsi="Arial" w:cs="Arial"/>
+                <w:sz w:val="28"/>
+                <w:szCs w:val="28"/>
+              </w:rPr>
+              <w:t>Seguridad</w:t>
+            </w:r>
+          </w:p>
+        </w:tc>
+        <w:tc>
+          <w:tcPr>
+            <w:tcW w:w="3252" w:type="dxa"/>
+          </w:tcPr>
+          <w:p>
+            <w:pPr>
+              <w:pBdr>
+                <w:top w:val="none" w:sz="0" w:space="0" w:color="auto"/>
+                <w:left w:val="none" w:sz="0" w:space="0" w:color="auto"/>
+                <w:bottom w:val="none" w:sz="0" w:space="0" w:color="auto"/>
+                <w:right w:val="none" w:sz="0" w:space="0" w:color="auto"/>
+                <w:between w:val="none" w:sz="0" w:space="0" w:color="auto"/>
+              </w:pBdr>
+              <w:ind w:left="0"/>
+              <w:rPr>
+                <w:rStyle w:val="fontstyle01"/>
+              </w:rPr>
+            </w:pPr>
+          </w:p>
+        </w:tc>
+      </w:tr>
+      <w:tr>
+        <w:tc>
+          <w:tcPr>
+            <w:tcW w:w="1408" w:type="dxa"/>
+            <w:shd w:val="clear" w:color="auto" w:fill="auto"/>
+            <w:vAlign w:val="center"/>
+          </w:tcPr>
+          <w:p>
+            <w:pPr>
+              <w:pBdr>
+                <w:top w:val="none" w:sz="0" w:space="0" w:color="auto"/>
+                <w:left w:val="none" w:sz="0" w:space="0" w:color="auto"/>
+                <w:bottom w:val="none" w:sz="0" w:space="0" w:color="auto"/>
+                <w:right w:val="none" w:sz="0" w:space="0" w:color="auto"/>
+                <w:between w:val="none" w:sz="0" w:space="0" w:color="auto"/>
+              </w:pBdr>
+              <w:ind w:left="0"/>
+              <w:jc w:val="center"/>
+              <w:rPr>
+                <w:rFonts w:ascii="Arial" w:hAnsi="Arial" w:cs="Arial"/>
+                <w:sz w:val="24"/>
+                <w:szCs w:val="24"/>
+              </w:rPr>
+            </w:pPr>
+            <w:r>
+              <w:rPr>
+                <w:rFonts w:ascii="Arial" w:hAnsi="Arial" w:cs="Arial"/>
+                <w:sz w:val="24"/>
+                <w:szCs w:val="24"/>
+              </w:rPr>
+              <w:t>0</w:t>
+            </w:r>
+          </w:p>
+        </w:tc>
+        <w:tc>
+          <w:tcPr>
+            <w:tcW w:w="1723" w:type="dxa"/>
+            <w:shd w:val="clear" w:color="auto" w:fill="auto"/>
+            <w:vAlign w:val="center"/>
+          </w:tcPr>
+          <w:p>
+            <w:pPr>
+              <w:pBdr>
+                <w:top w:val="none" w:sz="0" w:space="0" w:color="auto"/>
+                <w:left w:val="none" w:sz="0" w:space="0" w:color="auto"/>
+                <w:bottom w:val="none" w:sz="0" w:space="0" w:color="auto"/>
+                <w:right w:val="none" w:sz="0" w:space="0" w:color="auto"/>
+                <w:between w:val="none" w:sz="0" w:space="0" w:color="auto"/>
+              </w:pBdr>
+              <w:ind w:left="0"/>
+              <w:jc w:val="center"/>
+              <w:rPr>
+                <w:rStyle w:val="fontstyle01"/>
+              </w:rPr>
+            </w:pPr>
+            <w:r>
+              <w:rPr>
+                <w:rStyle w:val="fontstyle01"/>
+              </w:rPr>
+              <w:t>No Disponible</w:t>
+            </w:r>
+          </w:p>
+        </w:tc>
+        <w:tc>
+          <w:tcPr>
+            <w:tcW w:w="1314" w:type="dxa"/>
+            <w:shd w:val="clear" w:color="auto" w:fill="auto"/>
+            <w:vAlign w:val="center"/>
+          </w:tcPr>
+          <w:p>
+            <w:pPr>
+              <w:pBdr>
+                <w:top w:val="none" w:sz="0" w:space="0" w:color="auto"/>
+                <w:left w:val="none" w:sz="0" w:space="0" w:color="auto"/>
+                <w:bottom w:val="none" w:sz="0" w:space="0" w:color="auto"/>
+                <w:right w:val="none" w:sz="0" w:space="0" w:color="auto"/>
+                <w:between w:val="none" w:sz="0" w:space="0" w:color="auto"/>
+              </w:pBdr>
+              <w:ind w:left="0"/>
+              <w:jc w:val="center"/>
+              <w:rPr>
+                <w:rFonts w:ascii="Arial" w:hAnsi="Arial" w:cs="Arial"/>
+                <w:sz w:val="24"/>
+                <w:szCs w:val="24"/>
+              </w:rPr>
+            </w:pPr>
+            <w:r>
+              <w:rPr>
+                <w:rFonts w:ascii="Arial" w:hAnsi="Arial" w:cs="Arial"/>
+                <w:sz w:val="24"/>
+                <w:szCs w:val="24"/>
+              </w:rPr>
+              <w:t>2</w:t>
             </w:r>
           </w:p>
         </w:tc>
@@ -6894,28 +7977,26 @@
         <w:tc>
           <w:tcPr>
             <w:tcW w:w="3252" w:type="dxa"/>
-            <w:vAlign w:val="center"/>
-          </w:tcPr>
-          <w:p>
-            <w:pPr>
-              <w:pBdr>
-                <w:top w:val="none" w:sz="0" w:space="0" w:color="auto"/>
-                <w:left w:val="none" w:sz="0" w:space="0" w:color="auto"/>
-                <w:bottom w:val="none" w:sz="0" w:space="0" w:color="auto"/>
-                <w:right w:val="none" w:sz="0" w:space="0" w:color="auto"/>
-                <w:between w:val="none" w:sz="0" w:space="0" w:color="auto"/>
-              </w:pBdr>
-              <w:ind w:left="0"/>
-              <w:jc w:val="center"/>
-              <w:rPr>
-                <w:rStyle w:val="fontstyle01"/>
-              </w:rPr>
-            </w:pPr>
-            <w:r>
-              <w:rPr>
-                <w:rStyle w:val="fontstyle01"/>
-              </w:rPr>
-              <w:t>Costo financiero</w:t>
+          </w:tcPr>
+          <w:p>
+            <w:pPr>
+              <w:pBdr>
+                <w:top w:val="none" w:sz="0" w:space="0" w:color="auto"/>
+                <w:left w:val="none" w:sz="0" w:space="0" w:color="auto"/>
+                <w:bottom w:val="none" w:sz="0" w:space="0" w:color="auto"/>
+                <w:right w:val="none" w:sz="0" w:space="0" w:color="auto"/>
+                <w:between w:val="none" w:sz="0" w:space="0" w:color="auto"/>
+              </w:pBdr>
+              <w:ind w:left="0"/>
+              <w:rPr>
+                <w:rStyle w:val="fontstyle01"/>
+              </w:rPr>
+            </w:pPr>
+            <w:r>
+              <w:rPr>
+                <w:rStyle w:val="fontstyle01"/>
+              </w:rPr>
+              <w:t>Licencias</w:t>
             </w:r>
           </w:p>
         </w:tc>
@@ -6950,7 +8031,7 @@
                 <w:sz w:val="24"/>
                 <w:szCs w:val="24"/>
               </w:rPr>
-              <w:t>0</w:t>
+              <w:t>1</w:t>
             </w:r>
           </w:p>
         </w:tc>
@@ -6979,7 +8060,7 @@
               <w:rPr>
                 <w:rStyle w:val="fontstyle01"/>
               </w:rPr>
-              <w:t>Alto</w:t>
+              <w:t>Disponible</w:t>
             </w:r>
           </w:p>
         </w:tc>
@@ -7012,7 +8093,7 @@
                 <w:sz w:val="24"/>
                 <w:szCs w:val="24"/>
               </w:rPr>
-              <w:t>1</w:t>
+              <w:t>5</w:t>
             </w:r>
           </w:p>
         </w:tc>
@@ -7058,147 +8139,12 @@
                 <w:rStyle w:val="fontstyle01"/>
               </w:rPr>
             </w:pPr>
-          </w:p>
-        </w:tc>
-      </w:tr>
-      <w:tr>
-        <w:tc>
-          <w:tcPr>
-            <w:tcW w:w="1408" w:type="dxa"/>
-            <w:shd w:val="clear" w:color="auto" w:fill="auto"/>
-            <w:vAlign w:val="center"/>
-          </w:tcPr>
-          <w:p>
-            <w:pPr>
-              <w:pBdr>
-                <w:top w:val="none" w:sz="0" w:space="0" w:color="auto"/>
-                <w:left w:val="none" w:sz="0" w:space="0" w:color="auto"/>
-                <w:bottom w:val="none" w:sz="0" w:space="0" w:color="auto"/>
-                <w:right w:val="none" w:sz="0" w:space="0" w:color="auto"/>
-                <w:between w:val="none" w:sz="0" w:space="0" w:color="auto"/>
-              </w:pBdr>
-              <w:ind w:left="0"/>
-              <w:jc w:val="center"/>
-              <w:rPr>
-                <w:rFonts w:ascii="Arial" w:hAnsi="Arial" w:cs="Arial"/>
-                <w:sz w:val="24"/>
-                <w:szCs w:val="24"/>
-              </w:rPr>
-            </w:pPr>
-            <w:r>
-              <w:rPr>
-                <w:rFonts w:ascii="Arial" w:hAnsi="Arial" w:cs="Arial"/>
-                <w:sz w:val="24"/>
-                <w:szCs w:val="24"/>
-              </w:rPr>
-              <w:t>1</w:t>
-            </w:r>
-          </w:p>
-        </w:tc>
-        <w:tc>
-          <w:tcPr>
-            <w:tcW w:w="1723" w:type="dxa"/>
-            <w:shd w:val="clear" w:color="auto" w:fill="auto"/>
-            <w:vAlign w:val="center"/>
-          </w:tcPr>
-          <w:p>
-            <w:pPr>
-              <w:pBdr>
-                <w:top w:val="none" w:sz="0" w:space="0" w:color="auto"/>
-                <w:left w:val="none" w:sz="0" w:space="0" w:color="auto"/>
-                <w:bottom w:val="none" w:sz="0" w:space="0" w:color="auto"/>
-                <w:right w:val="none" w:sz="0" w:space="0" w:color="auto"/>
-                <w:between w:val="none" w:sz="0" w:space="0" w:color="auto"/>
-              </w:pBdr>
-              <w:ind w:left="0"/>
-              <w:jc w:val="center"/>
-              <w:rPr>
-                <w:rStyle w:val="fontstyle01"/>
-              </w:rPr>
-            </w:pPr>
-            <w:r>
-              <w:rPr>
-                <w:rStyle w:val="fontstyle01"/>
-              </w:rPr>
-              <w:t>Bajo</w:t>
-            </w:r>
-          </w:p>
-        </w:tc>
-        <w:tc>
-          <w:tcPr>
-            <w:tcW w:w="1314" w:type="dxa"/>
-            <w:shd w:val="clear" w:color="auto" w:fill="auto"/>
-            <w:vAlign w:val="center"/>
-          </w:tcPr>
-          <w:p>
-            <w:pPr>
-              <w:pBdr>
-                <w:top w:val="none" w:sz="0" w:space="0" w:color="auto"/>
-                <w:left w:val="none" w:sz="0" w:space="0" w:color="auto"/>
-                <w:bottom w:val="none" w:sz="0" w:space="0" w:color="auto"/>
-                <w:right w:val="none" w:sz="0" w:space="0" w:color="auto"/>
-                <w:between w:val="none" w:sz="0" w:space="0" w:color="auto"/>
-              </w:pBdr>
-              <w:ind w:left="0"/>
-              <w:jc w:val="center"/>
-              <w:rPr>
-                <w:rFonts w:ascii="Arial" w:hAnsi="Arial" w:cs="Arial"/>
-                <w:sz w:val="24"/>
-                <w:szCs w:val="24"/>
-              </w:rPr>
-            </w:pPr>
-            <w:r>
-              <w:rPr>
-                <w:rFonts w:ascii="Arial" w:hAnsi="Arial" w:cs="Arial"/>
-                <w:sz w:val="24"/>
-                <w:szCs w:val="24"/>
-              </w:rPr>
-              <w:t>4</w:t>
-            </w:r>
-          </w:p>
-        </w:tc>
-        <w:tc>
-          <w:tcPr>
-            <w:tcW w:w="2084" w:type="dxa"/>
-            <w:vMerge/>
-            <w:shd w:val="clear" w:color="auto" w:fill="auto"/>
-          </w:tcPr>
-          <w:p>
-            <w:pPr>
-              <w:pBdr>
-                <w:top w:val="none" w:sz="0" w:space="0" w:color="auto"/>
-                <w:left w:val="none" w:sz="0" w:space="0" w:color="auto"/>
-                <w:bottom w:val="none" w:sz="0" w:space="0" w:color="auto"/>
-                <w:right w:val="none" w:sz="0" w:space="0" w:color="auto"/>
-                <w:between w:val="none" w:sz="0" w:space="0" w:color="auto"/>
-              </w:pBdr>
-              <w:ind w:left="0"/>
-              <w:rPr>
-                <w:rFonts w:ascii="Arial" w:hAnsi="Arial" w:cs="Arial"/>
-                <w:sz w:val="28"/>
-                <w:szCs w:val="28"/>
-              </w:rPr>
-            </w:pPr>
-          </w:p>
-        </w:tc>
-        <w:tc>
-          <w:tcPr>
-            <w:tcW w:w="3252" w:type="dxa"/>
-          </w:tcPr>
-          <w:p>
-            <w:pPr>
-              <w:pBdr>
-                <w:top w:val="none" w:sz="0" w:space="0" w:color="auto"/>
-                <w:left w:val="none" w:sz="0" w:space="0" w:color="auto"/>
-                <w:bottom w:val="none" w:sz="0" w:space="0" w:color="auto"/>
-                <w:right w:val="none" w:sz="0" w:space="0" w:color="auto"/>
-                <w:between w:val="none" w:sz="0" w:space="0" w:color="auto"/>
-              </w:pBdr>
-              <w:ind w:left="0"/>
-              <w:rPr>
-                <w:rStyle w:val="fontstyle01"/>
-              </w:rPr>
-            </w:pPr>
+            <w:r>
+              <w:rPr>
+                <w:rStyle w:val="fontstyle01"/>
+              </w:rPr>
+              <w:t>Contratos de uso de software</w:t>
+            </w:r>
           </w:p>
         </w:tc>
       </w:tr>
@@ -7325,6 +8271,66 @@
       <w:pPr>
         <w:rPr>
           <w:rFonts w:ascii="Arial" w:hAnsi="Arial" w:cs="Arial"/>
+          <w:sz w:val="28"/>
+          <w:szCs w:val="28"/>
+        </w:rPr>
+      </w:pPr>
+    </w:p>
+    <w:p>
+      <w:pPr>
+        <w:jc w:val="center"/>
+        <w:rPr>
+          <w:rFonts w:ascii="Arial" w:hAnsi="Arial" w:cs="Arial"/>
+          <w:b/>
+          <w:bCs/>
+          <w:sz w:val="28"/>
+          <w:szCs w:val="28"/>
+        </w:rPr>
+      </w:pPr>
+    </w:p>
+    <w:p>
+      <w:pPr>
+        <w:jc w:val="center"/>
+        <w:rPr>
+          <w:rFonts w:ascii="Arial" w:hAnsi="Arial" w:cs="Arial"/>
+          <w:b/>
+          <w:bCs/>
+          <w:sz w:val="28"/>
+          <w:szCs w:val="28"/>
+        </w:rPr>
+      </w:pPr>
+    </w:p>
+    <w:p>
+      <w:pPr>
+        <w:jc w:val="center"/>
+        <w:rPr>
+          <w:rFonts w:ascii="Arial" w:hAnsi="Arial" w:cs="Arial"/>
+          <w:b/>
+          <w:bCs/>
+          <w:sz w:val="28"/>
+          <w:szCs w:val="28"/>
+        </w:rPr>
+      </w:pPr>
+    </w:p>
+    <w:p>
+      <w:pPr>
+        <w:jc w:val="center"/>
+        <w:rPr>
+          <w:rFonts w:ascii="Arial" w:hAnsi="Arial" w:cs="Arial"/>
+          <w:b/>
+          <w:bCs/>
+          <w:sz w:val="28"/>
+          <w:szCs w:val="28"/>
+        </w:rPr>
+      </w:pPr>
+    </w:p>
+    <w:p>
+      <w:pPr>
+        <w:jc w:val="center"/>
+        <w:rPr>
+          <w:rFonts w:ascii="Arial" w:hAnsi="Arial" w:cs="Arial"/>
+          <w:b/>
+          <w:bCs/>
           <w:sz w:val="28"/>
           <w:szCs w:val="28"/>
         </w:rPr>
@@ -7421,6 +8427,7 @@
           <w:sz w:val="28"/>
           <w:szCs w:val="28"/>
         </w:rPr>
+        <w:lastRenderedPageBreak/>
         <w:t>Planilla de Evaluación Final</w:t>
       </w:r>
       <w:r>
@@ -8927,6 +9934,7 @@
                 <w:b/>
                 <w:bCs/>
               </w:rPr>
+              <w:lastRenderedPageBreak/>
               <w:t>At.4</w:t>
             </w:r>
           </w:p>
@@ -9407,7 +10415,6 @@
                 <w:b/>
                 <w:bCs/>
               </w:rPr>
-              <w:lastRenderedPageBreak/>
               <w:t>At.5</w:t>
             </w:r>
           </w:p>
@@ -9811,11 +10818,9 @@
             <w:r>
               <w:t xml:space="preserve">y local en </w:t>
             </w:r>
-            <w:proofErr w:type="gramStart"/>
             <w:r>
               <w:t>XAMPP,LAMP</w:t>
             </w:r>
-            <w:proofErr w:type="gramEnd"/>
           </w:p>
         </w:tc>
         <w:tc>
@@ -10256,6 +11261,7 @@
                 <w:b/>
                 <w:bCs/>
               </w:rPr>
+              <w:lastRenderedPageBreak/>
               <w:t>Atributos de Uso (AU)</w:t>
             </w:r>
           </w:p>
@@ -10956,13 +11962,8 @@
               <w:t xml:space="preserve">Actualmente no es posible realizar exportación de datos en formatos comunes </w:t>
             </w:r>
             <w:proofErr w:type="spellStart"/>
-            <w:proofErr w:type="gramStart"/>
-            <w:r>
-              <w:t>Doc,Txt</w:t>
-            </w:r>
-            <w:proofErr w:type="gramEnd"/>
-            <w:r>
-              <w:t>,Pdf</w:t>
+            <w:r>
+              <w:t>Doc,Txt,Pdf</w:t>
             </w:r>
             <w:proofErr w:type="spellEnd"/>
             <w:r>
@@ -12814,7 +13815,7 @@
 </file>
 
 <file path=customXml/itemProps1.xml><?xml version="1.0" encoding="utf-8"?>
-<ds:datastoreItem xmlns:ds="http://schemas.openxmlformats.org/officeDocument/2006/customXml" ds:itemID="{5886A426-9371-4922-A8FD-E4EE0C499DA7}">
+<ds:datastoreItem xmlns:ds="http://schemas.openxmlformats.org/officeDocument/2006/customXml" ds:itemID="{95E82C28-AA03-44A2-9C48-669B6BC0A425}">
   <ds:schemaRefs>
     <ds:schemaRef ds:uri="http://schemas.openxmlformats.org/officeDocument/2006/bibliography"/>
   </ds:schemaRefs>

</xml_diff>